<commit_message>
ajout react dans la partie pratique
</commit_message>
<xml_diff>
--- a/Livre_mémoire_M2.docx
+++ b/Livre_mémoire_M2.docx
@@ -5243,8 +5243,10 @@
       <w:r>
         <w:rPr>
           <w:rFonts w:ascii="Times New Roman" w:hAnsi="Times New Roman" w:cs="Times New Roman"/>
-          <w:sz w:val="24"/>
-          <w:szCs w:val="24"/>
+          <w:noProof/>
+          <w:sz w:val="24"/>
+          <w:szCs w:val="24"/>
+          <w:lang w:eastAsia="fr-FR"/>
         </w:rPr>
         <w:drawing>
           <wp:inline distT="0" distB="0" distL="0" distR="0" wp14:anchorId="40F75010" wp14:editId="7AA15D75">
@@ -11622,8 +11624,10 @@
       <w:r>
         <w:rPr>
           <w:rFonts w:ascii="Times New Roman" w:hAnsi="Times New Roman" w:cs="Times New Roman"/>
-          <w:sz w:val="24"/>
-          <w:szCs w:val="24"/>
+          <w:noProof/>
+          <w:sz w:val="24"/>
+          <w:szCs w:val="24"/>
+          <w:lang w:eastAsia="fr-FR"/>
         </w:rPr>
         <w:drawing>
           <wp:inline distT="0" distB="0" distL="0" distR="0" wp14:anchorId="0B9D95FB" wp14:editId="17979495">
@@ -12384,8 +12388,10 @@
       <w:r>
         <w:rPr>
           <w:rFonts w:ascii="Times New Roman" w:hAnsi="Times New Roman" w:cs="Times New Roman"/>
-          <w:sz w:val="24"/>
-          <w:szCs w:val="24"/>
+          <w:noProof/>
+          <w:sz w:val="24"/>
+          <w:szCs w:val="24"/>
+          <w:lang w:eastAsia="fr-FR"/>
         </w:rPr>
         <w:lastRenderedPageBreak/>
         <w:drawing>
@@ -14833,8 +14839,6 @@
           <w:szCs w:val="24"/>
         </w:rPr>
       </w:pPr>
-      <w:bookmarkStart w:id="1" w:name="_GoBack"/>
-      <w:bookmarkEnd w:id="1"/>
     </w:p>
     <w:p>
       <w:pPr>
@@ -15863,23 +15867,7 @@
           <w:sz w:val="24"/>
           <w:szCs w:val="24"/>
         </w:rPr>
-        <w:t xml:space="preserve">Choisissez les fonctionnalités </w:t>
-      </w:r>
-      <w:r>
-        <w:rPr>
-          <w:rFonts w:ascii="Times New Roman" w:hAnsi="Times New Roman" w:cs="Times New Roman"/>
-          <w:sz w:val="24"/>
-          <w:szCs w:val="24"/>
-        </w:rPr>
-        <w:t>supplémentaires</w:t>
-      </w:r>
-      <w:r>
-        <w:rPr>
-          <w:rFonts w:ascii="Times New Roman" w:hAnsi="Times New Roman" w:cs="Times New Roman"/>
-          <w:sz w:val="24"/>
-          <w:szCs w:val="24"/>
-        </w:rPr>
-        <w:t xml:space="preserve"> à ajouter.</w:t>
+        <w:t>Choisissez les fonctionnalités supplémentaires à ajouter.</w:t>
       </w:r>
     </w:p>
     <w:p>
@@ -15962,8 +15950,10 @@
       <w:r>
         <w:rPr>
           <w:rFonts w:ascii="Times New Roman" w:hAnsi="Times New Roman" w:cs="Times New Roman"/>
-          <w:sz w:val="24"/>
-          <w:szCs w:val="24"/>
+          <w:noProof/>
+          <w:sz w:val="24"/>
+          <w:szCs w:val="24"/>
+          <w:lang w:eastAsia="fr-FR"/>
         </w:rPr>
         <w:lastRenderedPageBreak/>
         <w:drawing>
@@ -16155,17 +16145,6 @@
     </w:p>
     <w:p>
       <w:pPr>
-        <w:spacing w:after="0"/>
-        <w:jc w:val="both"/>
-        <w:rPr>
-          <w:rFonts w:ascii="Times New Roman" w:hAnsi="Times New Roman" w:cs="Times New Roman"/>
-          <w:sz w:val="24"/>
-          <w:szCs w:val="24"/>
-        </w:rPr>
-      </w:pPr>
-    </w:p>
-    <w:p>
-      <w:pPr>
         <w:pStyle w:val="Titre1"/>
         <w:rPr>
           <w:rFonts w:ascii="Times New Roman" w:hAnsi="Times New Roman" w:cs="Times New Roman"/>
@@ -16299,6 +16278,8 @@
           <w:szCs w:val="24"/>
         </w:rPr>
       </w:pPr>
+      <w:bookmarkStart w:id="1" w:name="_GoBack"/>
+      <w:bookmarkEnd w:id="1"/>
     </w:p>
     <w:p>
       <w:pPr>
@@ -16394,20 +16375,1358 @@
     <w:p>
       <w:pPr>
         <w:spacing w:after="0"/>
-        <w:jc w:val="both"/>
-        <w:rPr>
-          <w:rFonts w:ascii="Times New Roman" w:hAnsi="Times New Roman" w:cs="Times New Roman"/>
-          <w:sz w:val="24"/>
-          <w:szCs w:val="24"/>
-        </w:rPr>
-      </w:pPr>
-      <w:r>
-        <w:rPr>
-          <w:rFonts w:ascii="Times New Roman" w:hAnsi="Times New Roman" w:cs="Times New Roman"/>
-          <w:sz w:val="24"/>
-          <w:szCs w:val="24"/>
-        </w:rPr>
-        <w:t>En combinant ces quatre technologies, MERN permet de développer des applications web à architecture complète (full-stack) en JavaScript. MongoDB est utilisé comme base de données, Express comme framework web côté serveur, React comme bibliothèque pour l'interface utilisateur côté client, et Node.js pour exécuter le code JavaScript côté serveur. MERN est donc une pile de technologies complète pour le développement d'applications web modernes et performantes.</w:t>
+        <w:ind w:firstLine="708"/>
+        <w:jc w:val="both"/>
+        <w:rPr>
+          <w:rFonts w:ascii="Times New Roman" w:hAnsi="Times New Roman" w:cs="Times New Roman"/>
+          <w:sz w:val="24"/>
+          <w:szCs w:val="24"/>
+        </w:rPr>
+      </w:pPr>
+      <w:r>
+        <w:rPr>
+          <w:rFonts w:ascii="Times New Roman" w:hAnsi="Times New Roman" w:cs="Times New Roman"/>
+          <w:sz w:val="24"/>
+          <w:szCs w:val="24"/>
+        </w:rPr>
+        <w:t xml:space="preserve">En combinant ces quatre technologies, MERN permet de développer des applications </w:t>
+      </w:r>
+      <w:proofErr w:type="gramStart"/>
+      <w:r>
+        <w:rPr>
+          <w:rFonts w:ascii="Times New Roman" w:hAnsi="Times New Roman" w:cs="Times New Roman"/>
+          <w:sz w:val="24"/>
+          <w:szCs w:val="24"/>
+        </w:rPr>
+        <w:t>web</w:t>
+      </w:r>
+      <w:proofErr w:type="gramEnd"/>
+      <w:r>
+        <w:rPr>
+          <w:rFonts w:ascii="Times New Roman" w:hAnsi="Times New Roman" w:cs="Times New Roman"/>
+          <w:sz w:val="24"/>
+          <w:szCs w:val="24"/>
+        </w:rPr>
+        <w:t xml:space="preserve"> à architecture complète (full-stack) en JavaScript. MongoDB est utilisé comme base de données, Express comme framework web côté serveur, React comme bibliothèque pour l'interface utilisateur côté client, et Node.js pour exécuter le code JavaScript côté serveur. MERN est donc une pile de technologies complète pour le développement d'applications web modernes et performantes.</w:t>
+      </w:r>
+    </w:p>
+    <w:p>
+      <w:pPr>
+        <w:spacing w:after="0"/>
+        <w:jc w:val="both"/>
+        <w:rPr>
+          <w:rFonts w:ascii="Times New Roman" w:hAnsi="Times New Roman" w:cs="Times New Roman"/>
+          <w:sz w:val="24"/>
+          <w:szCs w:val="24"/>
+        </w:rPr>
+      </w:pPr>
+    </w:p>
+    <w:p>
+      <w:pPr>
+        <w:spacing w:after="0"/>
+        <w:jc w:val="both"/>
+        <w:rPr>
+          <w:rFonts w:ascii="Times New Roman" w:hAnsi="Times New Roman" w:cs="Times New Roman"/>
+          <w:sz w:val="24"/>
+          <w:szCs w:val="24"/>
+        </w:rPr>
+      </w:pPr>
+    </w:p>
+    <w:p>
+      <w:pPr>
+        <w:pStyle w:val="Titre3"/>
+        <w:rPr>
+          <w:rFonts w:ascii="Times New Roman" w:hAnsi="Times New Roman" w:cs="Times New Roman"/>
+          <w:b/>
+          <w:color w:val="auto"/>
+          <w:sz w:val="24"/>
+          <w:szCs w:val="24"/>
+        </w:rPr>
+      </w:pPr>
+      <w:r>
+        <w:rPr>
+          <w:rFonts w:ascii="Times New Roman" w:hAnsi="Times New Roman" w:cs="Times New Roman"/>
+          <w:b/>
+          <w:color w:val="auto"/>
+          <w:sz w:val="24"/>
+          <w:szCs w:val="24"/>
+        </w:rPr>
+        <w:t xml:space="preserve">4 – 2 – 1 – </w:t>
+      </w:r>
+      <w:r>
+        <w:rPr>
+          <w:rFonts w:ascii="Times New Roman" w:hAnsi="Times New Roman" w:cs="Times New Roman"/>
+          <w:b/>
+          <w:color w:val="auto"/>
+          <w:sz w:val="24"/>
+          <w:szCs w:val="24"/>
+          <w:u w:val="single"/>
+        </w:rPr>
+        <w:t xml:space="preserve">React </w:t>
+      </w:r>
+    </w:p>
+    <w:p>
+      <w:pPr>
+        <w:spacing w:after="0"/>
+        <w:jc w:val="both"/>
+        <w:rPr>
+          <w:rFonts w:ascii="Times New Roman" w:hAnsi="Times New Roman" w:cs="Times New Roman"/>
+          <w:sz w:val="24"/>
+          <w:szCs w:val="24"/>
+        </w:rPr>
+      </w:pPr>
+    </w:p>
+    <w:p>
+      <w:pPr>
+        <w:spacing w:after="0"/>
+        <w:jc w:val="both"/>
+        <w:rPr>
+          <w:rFonts w:ascii="Times New Roman" w:hAnsi="Times New Roman" w:cs="Times New Roman"/>
+          <w:sz w:val="24"/>
+          <w:szCs w:val="24"/>
+        </w:rPr>
+      </w:pPr>
+    </w:p>
+    <w:p>
+      <w:pPr>
+        <w:spacing w:after="0"/>
+        <w:ind w:firstLine="708"/>
+        <w:jc w:val="both"/>
+        <w:rPr>
+          <w:rFonts w:ascii="Times New Roman" w:hAnsi="Times New Roman" w:cs="Times New Roman"/>
+          <w:sz w:val="24"/>
+          <w:szCs w:val="24"/>
+        </w:rPr>
+      </w:pPr>
+      <w:r>
+        <w:rPr>
+          <w:rFonts w:ascii="Times New Roman" w:hAnsi="Times New Roman" w:cs="Times New Roman"/>
+          <w:sz w:val="24"/>
+          <w:szCs w:val="24"/>
+        </w:rPr>
+        <w:t>React.js, communément appelé simplement React, est une bibliothèque JavaScript utilisée pour construire des interfaces utilisateur. Chaque application web React est composée de composants réutilisables qui constituent des part</w:t>
+      </w:r>
+      <w:r>
+        <w:rPr>
+          <w:rFonts w:ascii="Times New Roman" w:hAnsi="Times New Roman" w:cs="Times New Roman"/>
+          <w:sz w:val="24"/>
+          <w:szCs w:val="24"/>
+        </w:rPr>
+        <w:t>ies de l’interface utilisateur,</w:t>
+      </w:r>
+      <w:r>
+        <w:rPr>
+          <w:rFonts w:ascii="Times New Roman" w:hAnsi="Times New Roman" w:cs="Times New Roman"/>
+          <w:sz w:val="24"/>
+          <w:szCs w:val="24"/>
+        </w:rPr>
+        <w:t xml:space="preserve"> nous pouvons avoir un composant distinct pour notre barre de navigation, un pour le pied de page, un autre pour le contenu principal, et ainsi de suite. </w:t>
+      </w:r>
+    </w:p>
+    <w:p>
+      <w:pPr>
+        <w:spacing w:after="0"/>
+        <w:jc w:val="both"/>
+        <w:rPr>
+          <w:rFonts w:ascii="Times New Roman" w:hAnsi="Times New Roman" w:cs="Times New Roman"/>
+          <w:sz w:val="24"/>
+          <w:szCs w:val="24"/>
+        </w:rPr>
+      </w:pPr>
+    </w:p>
+    <w:p>
+      <w:pPr>
+        <w:spacing w:after="0"/>
+        <w:ind w:firstLine="708"/>
+        <w:jc w:val="both"/>
+        <w:rPr>
+          <w:rFonts w:ascii="Times New Roman" w:hAnsi="Times New Roman" w:cs="Times New Roman"/>
+          <w:sz w:val="24"/>
+          <w:szCs w:val="24"/>
+        </w:rPr>
+      </w:pPr>
+      <w:r>
+        <w:rPr>
+          <w:rFonts w:ascii="Times New Roman" w:hAnsi="Times New Roman" w:cs="Times New Roman"/>
+          <w:sz w:val="24"/>
+          <w:szCs w:val="24"/>
+        </w:rPr>
+        <w:t>Le fait de disposer de ces composants réutilisables facilite le développement car nous n’avons pas à répéter le code récurrent. Il nous suffit de créer sa logique et d’importer le composant dans n’importe quelle partie du code où il est nécessaire.</w:t>
+      </w:r>
+    </w:p>
+    <w:p>
+      <w:pPr>
+        <w:spacing w:after="0"/>
+        <w:jc w:val="both"/>
+        <w:rPr>
+          <w:rFonts w:ascii="Times New Roman" w:hAnsi="Times New Roman" w:cs="Times New Roman"/>
+          <w:sz w:val="24"/>
+          <w:szCs w:val="24"/>
+        </w:rPr>
+      </w:pPr>
+    </w:p>
+    <w:p>
+      <w:pPr>
+        <w:spacing w:after="0"/>
+        <w:ind w:firstLine="708"/>
+        <w:jc w:val="both"/>
+        <w:rPr>
+          <w:rFonts w:ascii="Times New Roman" w:hAnsi="Times New Roman" w:cs="Times New Roman"/>
+          <w:sz w:val="24"/>
+          <w:szCs w:val="24"/>
+        </w:rPr>
+      </w:pPr>
+      <w:r>
+        <w:rPr>
+          <w:rFonts w:ascii="Times New Roman" w:hAnsi="Times New Roman" w:cs="Times New Roman"/>
+          <w:sz w:val="24"/>
+          <w:szCs w:val="24"/>
+        </w:rPr>
+        <w:t>React est également une application à page unique. Ainsi, au lieu d’envoyer une requête au serveur à chaque fois qu’une nouvelle page doit être rendue, le contenu de la page est chargé directement à partir des composants React. Cela conduit à un rendu plus rapide sans rechargement de la page.</w:t>
+      </w:r>
+    </w:p>
+    <w:p>
+      <w:pPr>
+        <w:spacing w:after="0"/>
+        <w:jc w:val="both"/>
+        <w:rPr>
+          <w:rFonts w:ascii="Times New Roman" w:hAnsi="Times New Roman" w:cs="Times New Roman"/>
+          <w:sz w:val="24"/>
+          <w:szCs w:val="24"/>
+        </w:rPr>
+      </w:pPr>
+    </w:p>
+    <w:p>
+      <w:pPr>
+        <w:spacing w:after="0"/>
+        <w:ind w:firstLine="708"/>
+        <w:jc w:val="both"/>
+        <w:rPr>
+          <w:rFonts w:ascii="Times New Roman" w:hAnsi="Times New Roman" w:cs="Times New Roman"/>
+          <w:sz w:val="24"/>
+          <w:szCs w:val="24"/>
+        </w:rPr>
+      </w:pPr>
+      <w:r>
+        <w:rPr>
+          <w:rFonts w:ascii="Times New Roman" w:hAnsi="Times New Roman" w:cs="Times New Roman"/>
+          <w:sz w:val="24"/>
+          <w:szCs w:val="24"/>
+        </w:rPr>
+        <w:t>Dans la plupart des cas, la syntaxe utilisée pour construire des applications React est appelée JSX (JavaScript XML), qui est une extension syntaxique de JavaScript. Cela nous permet de combiner la logique JavaScript et la logique de l’interface utilisateur d’une manière unique. Avec JSX, nous éliminons le besoin d’interagir avec le DOM en utilisant des méthodes comme document.getElementById, querySelector, et d’autres méthodes de manipulation du DOM.</w:t>
+      </w:r>
+    </w:p>
+    <w:p>
+      <w:pPr>
+        <w:spacing w:after="0"/>
+        <w:jc w:val="both"/>
+        <w:rPr>
+          <w:rFonts w:ascii="Times New Roman" w:hAnsi="Times New Roman" w:cs="Times New Roman"/>
+          <w:sz w:val="24"/>
+          <w:szCs w:val="24"/>
+        </w:rPr>
+      </w:pPr>
+    </w:p>
+    <w:p>
+      <w:pPr>
+        <w:spacing w:after="0"/>
+        <w:ind w:firstLine="708"/>
+        <w:jc w:val="both"/>
+        <w:rPr>
+          <w:rFonts w:ascii="Times New Roman" w:hAnsi="Times New Roman" w:cs="Times New Roman"/>
+          <w:sz w:val="24"/>
+          <w:szCs w:val="24"/>
+        </w:rPr>
+      </w:pPr>
+      <w:r>
+        <w:rPr>
+          <w:rFonts w:ascii="Times New Roman" w:hAnsi="Times New Roman" w:cs="Times New Roman"/>
+          <w:sz w:val="24"/>
+          <w:szCs w:val="24"/>
+        </w:rPr>
+        <w:t>Bien que l’utilisation de JSX ne soit pas obligatoire, elle facilite le développement des applications React.</w:t>
+      </w:r>
+    </w:p>
+    <w:p>
+      <w:pPr>
+        <w:spacing w:after="0"/>
+        <w:jc w:val="both"/>
+        <w:rPr>
+          <w:rFonts w:ascii="Times New Roman" w:hAnsi="Times New Roman" w:cs="Times New Roman"/>
+          <w:sz w:val="24"/>
+          <w:szCs w:val="24"/>
+        </w:rPr>
+      </w:pPr>
+    </w:p>
+    <w:p>
+      <w:pPr>
+        <w:pStyle w:val="Paragraphedeliste"/>
+        <w:numPr>
+          <w:ilvl w:val="0"/>
+          <w:numId w:val="17"/>
+        </w:numPr>
+        <w:spacing w:after="0"/>
+        <w:jc w:val="both"/>
+        <w:outlineLvl w:val="2"/>
+        <w:rPr>
+          <w:rFonts w:ascii="Times New Roman" w:hAnsi="Times New Roman" w:cs="Times New Roman"/>
+          <w:b/>
+          <w:sz w:val="24"/>
+          <w:szCs w:val="24"/>
+          <w:u w:val="single"/>
+        </w:rPr>
+      </w:pPr>
+      <w:r>
+        <w:rPr>
+          <w:rFonts w:ascii="Times New Roman" w:hAnsi="Times New Roman" w:cs="Times New Roman"/>
+          <w:b/>
+          <w:sz w:val="24"/>
+          <w:szCs w:val="24"/>
+          <w:u w:val="single"/>
+        </w:rPr>
+        <w:t>Pourquoi choisir React</w:t>
+      </w:r>
+    </w:p>
+    <w:p>
+      <w:pPr>
+        <w:spacing w:after="0"/>
+        <w:jc w:val="both"/>
+        <w:outlineLvl w:val="2"/>
+        <w:rPr>
+          <w:rFonts w:ascii="Times New Roman" w:hAnsi="Times New Roman" w:cs="Times New Roman"/>
+          <w:b/>
+          <w:sz w:val="24"/>
+          <w:szCs w:val="24"/>
+        </w:rPr>
+      </w:pPr>
+    </w:p>
+    <w:p>
+      <w:pPr>
+        <w:spacing w:after="0"/>
+        <w:jc w:val="both"/>
+        <w:outlineLvl w:val="2"/>
+        <w:rPr>
+          <w:rFonts w:ascii="Times New Roman" w:hAnsi="Times New Roman" w:cs="Times New Roman"/>
+          <w:b/>
+          <w:sz w:val="24"/>
+          <w:szCs w:val="24"/>
+        </w:rPr>
+      </w:pPr>
+    </w:p>
+    <w:p>
+      <w:pPr>
+        <w:spacing w:after="0"/>
+        <w:ind w:firstLine="708"/>
+        <w:jc w:val="both"/>
+        <w:rPr>
+          <w:rFonts w:ascii="Times New Roman" w:hAnsi="Times New Roman" w:cs="Times New Roman"/>
+          <w:sz w:val="24"/>
+          <w:szCs w:val="24"/>
+        </w:rPr>
+      </w:pPr>
+      <w:r>
+        <w:rPr>
+          <w:rFonts w:ascii="Times New Roman" w:hAnsi="Times New Roman" w:cs="Times New Roman"/>
+          <w:sz w:val="24"/>
+          <w:szCs w:val="24"/>
+        </w:rPr>
+        <w:t>De nombreux développeurs et organisations ont choisi React plutôt que d’autres bibliothèques</w:t>
+      </w:r>
+      <w:r>
+        <w:rPr>
+          <w:rFonts w:ascii="Times New Roman" w:hAnsi="Times New Roman" w:cs="Times New Roman"/>
+          <w:sz w:val="24"/>
+          <w:szCs w:val="24"/>
+        </w:rPr>
+        <w:t xml:space="preserve"> ou Framework, voici la raison </w:t>
+      </w:r>
+      <w:r>
+        <w:rPr>
+          <w:rFonts w:ascii="Times New Roman" w:hAnsi="Times New Roman" w:cs="Times New Roman"/>
+          <w:sz w:val="24"/>
+          <w:szCs w:val="24"/>
+        </w:rPr>
+        <w:t>:</w:t>
+      </w:r>
+    </w:p>
+    <w:p>
+      <w:pPr>
+        <w:spacing w:after="0"/>
+        <w:jc w:val="both"/>
+        <w:rPr>
+          <w:rFonts w:ascii="Times New Roman" w:hAnsi="Times New Roman" w:cs="Times New Roman"/>
+          <w:sz w:val="24"/>
+          <w:szCs w:val="24"/>
+        </w:rPr>
+      </w:pPr>
+    </w:p>
+    <w:p>
+      <w:pPr>
+        <w:spacing w:after="0"/>
+        <w:jc w:val="both"/>
+        <w:rPr>
+          <w:rFonts w:ascii="Times New Roman" w:hAnsi="Times New Roman" w:cs="Times New Roman"/>
+          <w:sz w:val="24"/>
+          <w:szCs w:val="24"/>
+        </w:rPr>
+      </w:pPr>
+      <w:r>
+        <w:rPr>
+          <w:rFonts w:ascii="Times New Roman" w:hAnsi="Times New Roman" w:cs="Times New Roman"/>
+          <w:b/>
+          <w:sz w:val="24"/>
+          <w:szCs w:val="24"/>
+        </w:rPr>
+        <w:t>Facile à apprendre :</w:t>
+      </w:r>
+      <w:r>
+        <w:rPr>
+          <w:rFonts w:ascii="Times New Roman" w:hAnsi="Times New Roman" w:cs="Times New Roman"/>
+          <w:sz w:val="24"/>
+          <w:szCs w:val="24"/>
+        </w:rPr>
+        <w:t xml:space="preserve"> React est facile à apprendre et à comprendre tant que vous avez une bonne maîtrise des prérequis. React dispose d’une solide documentation et de nombreuses ressources gratuites créées par d’autres développeurs en ligne via la communauté très active de React.</w:t>
+      </w:r>
+    </w:p>
+    <w:p>
+      <w:pPr>
+        <w:spacing w:after="0"/>
+        <w:jc w:val="both"/>
+        <w:rPr>
+          <w:rFonts w:ascii="Times New Roman" w:hAnsi="Times New Roman" w:cs="Times New Roman"/>
+          <w:sz w:val="24"/>
+          <w:szCs w:val="24"/>
+        </w:rPr>
+      </w:pPr>
+    </w:p>
+    <w:p>
+      <w:pPr>
+        <w:spacing w:after="0"/>
+        <w:jc w:val="both"/>
+        <w:rPr>
+          <w:rFonts w:ascii="Times New Roman" w:hAnsi="Times New Roman" w:cs="Times New Roman"/>
+          <w:sz w:val="24"/>
+          <w:szCs w:val="24"/>
+        </w:rPr>
+      </w:pPr>
+      <w:r>
+        <w:rPr>
+          <w:rFonts w:ascii="Times New Roman" w:hAnsi="Times New Roman" w:cs="Times New Roman"/>
+          <w:b/>
+          <w:sz w:val="24"/>
+          <w:szCs w:val="24"/>
+        </w:rPr>
+        <w:t>Composants réutilisables :</w:t>
+      </w:r>
+      <w:r>
+        <w:rPr>
+          <w:rFonts w:ascii="Times New Roman" w:hAnsi="Times New Roman" w:cs="Times New Roman"/>
+          <w:sz w:val="24"/>
+          <w:szCs w:val="24"/>
+        </w:rPr>
+        <w:t xml:space="preserve"> Chaque composant de React possède sa propre logique qui peut être réutilisée partout dans l’application. Cela réduit le besoin de réécrire le même morceau de code plusieurs fois.</w:t>
+      </w:r>
+    </w:p>
+    <w:p>
+      <w:pPr>
+        <w:spacing w:after="0"/>
+        <w:jc w:val="both"/>
+        <w:rPr>
+          <w:rFonts w:ascii="Times New Roman" w:hAnsi="Times New Roman" w:cs="Times New Roman"/>
+          <w:sz w:val="24"/>
+          <w:szCs w:val="24"/>
+        </w:rPr>
+      </w:pPr>
+    </w:p>
+    <w:p>
+      <w:pPr>
+        <w:spacing w:after="0"/>
+        <w:jc w:val="both"/>
+        <w:rPr>
+          <w:rFonts w:ascii="Times New Roman" w:hAnsi="Times New Roman" w:cs="Times New Roman"/>
+          <w:sz w:val="24"/>
+          <w:szCs w:val="24"/>
+        </w:rPr>
+      </w:pPr>
+      <w:r>
+        <w:rPr>
+          <w:rFonts w:ascii="Times New Roman" w:hAnsi="Times New Roman" w:cs="Times New Roman"/>
+          <w:b/>
+          <w:sz w:val="24"/>
+          <w:szCs w:val="24"/>
+        </w:rPr>
+        <w:t xml:space="preserve">Opportunités d’emploi : </w:t>
+      </w:r>
+      <w:r>
+        <w:rPr>
+          <w:rFonts w:ascii="Times New Roman" w:hAnsi="Times New Roman" w:cs="Times New Roman"/>
+          <w:sz w:val="24"/>
+          <w:szCs w:val="24"/>
+        </w:rPr>
+        <w:t>Un plus grand pourcentage d’opportunités de développement web front</w:t>
+      </w:r>
+      <w:r>
+        <w:rPr>
+          <w:rFonts w:ascii="Times New Roman" w:hAnsi="Times New Roman" w:cs="Times New Roman"/>
+          <w:sz w:val="24"/>
+          <w:szCs w:val="24"/>
+        </w:rPr>
+        <w:t>-</w:t>
+      </w:r>
+      <w:r>
+        <w:rPr>
+          <w:rFonts w:ascii="Times New Roman" w:hAnsi="Times New Roman" w:cs="Times New Roman"/>
+          <w:sz w:val="24"/>
+          <w:szCs w:val="24"/>
+        </w:rPr>
+        <w:t>end en ce moment ont React comme l’une des compétences requises. Le fait de comprendre le fonctionnement de React et de pouvoir travailler avec lui augmente donc vos chances de décrocher un emploi.</w:t>
+      </w:r>
+    </w:p>
+    <w:p>
+      <w:pPr>
+        <w:spacing w:after="0"/>
+        <w:jc w:val="both"/>
+        <w:rPr>
+          <w:rFonts w:ascii="Times New Roman" w:hAnsi="Times New Roman" w:cs="Times New Roman"/>
+          <w:sz w:val="24"/>
+          <w:szCs w:val="24"/>
+        </w:rPr>
+      </w:pPr>
+    </w:p>
+    <w:p>
+      <w:pPr>
+        <w:spacing w:after="0"/>
+        <w:jc w:val="both"/>
+        <w:rPr>
+          <w:rFonts w:ascii="Times New Roman" w:hAnsi="Times New Roman" w:cs="Times New Roman"/>
+          <w:sz w:val="24"/>
+          <w:szCs w:val="24"/>
+        </w:rPr>
+      </w:pPr>
+      <w:r>
+        <w:rPr>
+          <w:rFonts w:ascii="Times New Roman" w:hAnsi="Times New Roman" w:cs="Times New Roman"/>
+          <w:b/>
+          <w:sz w:val="24"/>
+          <w:szCs w:val="24"/>
+        </w:rPr>
+        <w:t>Performances améliorées :</w:t>
+      </w:r>
+      <w:r>
+        <w:rPr>
+          <w:rFonts w:ascii="Times New Roman" w:hAnsi="Times New Roman" w:cs="Times New Roman"/>
+          <w:sz w:val="24"/>
+          <w:szCs w:val="24"/>
+        </w:rPr>
+        <w:t xml:space="preserve"> Grâce au DOM virtuel de React, le rendu des pages peut se faire plus rapidement. En utilisant une bibliothèque de routage comme React Router, vous aurez différentes pages rendues sans aucun rechargement de page.</w:t>
+      </w:r>
+    </w:p>
+    <w:p>
+      <w:pPr>
+        <w:spacing w:after="0"/>
+        <w:jc w:val="both"/>
+        <w:rPr>
+          <w:rFonts w:ascii="Times New Roman" w:hAnsi="Times New Roman" w:cs="Times New Roman"/>
+          <w:sz w:val="24"/>
+          <w:szCs w:val="24"/>
+        </w:rPr>
+      </w:pPr>
+    </w:p>
+    <w:p>
+      <w:pPr>
+        <w:spacing w:after="0"/>
+        <w:jc w:val="both"/>
+        <w:rPr>
+          <w:rFonts w:ascii="Times New Roman" w:hAnsi="Times New Roman" w:cs="Times New Roman"/>
+          <w:sz w:val="24"/>
+          <w:szCs w:val="24"/>
+        </w:rPr>
+      </w:pPr>
+      <w:r>
+        <w:rPr>
+          <w:rFonts w:ascii="Times New Roman" w:hAnsi="Times New Roman" w:cs="Times New Roman"/>
+          <w:b/>
+          <w:sz w:val="24"/>
+          <w:szCs w:val="24"/>
+        </w:rPr>
+        <w:t>Largement extensible :</w:t>
+      </w:r>
+      <w:r>
+        <w:rPr>
+          <w:rFonts w:ascii="Times New Roman" w:hAnsi="Times New Roman" w:cs="Times New Roman"/>
+          <w:sz w:val="24"/>
+          <w:szCs w:val="24"/>
+        </w:rPr>
+        <w:t xml:space="preserve"> React est une bibliothèque qui assure uniquement le rendu de l’interface utilisateur de notre application. C’est au développeur de choisir les outils avec lesquels il souhaite travailler, comme les bibliothèques de rendu de différentes pages, les bibliothèques de conception, etc.</w:t>
+      </w:r>
+    </w:p>
+    <w:p>
+      <w:pPr>
+        <w:spacing w:after="0"/>
+        <w:jc w:val="both"/>
+        <w:rPr>
+          <w:rFonts w:ascii="Times New Roman" w:hAnsi="Times New Roman" w:cs="Times New Roman"/>
+          <w:sz w:val="24"/>
+          <w:szCs w:val="24"/>
+        </w:rPr>
+      </w:pPr>
+    </w:p>
+    <w:p>
+      <w:pPr>
+        <w:spacing w:after="0"/>
+        <w:jc w:val="both"/>
+        <w:rPr>
+          <w:rFonts w:ascii="Times New Roman" w:hAnsi="Times New Roman" w:cs="Times New Roman"/>
+          <w:sz w:val="24"/>
+          <w:szCs w:val="24"/>
+        </w:rPr>
+      </w:pPr>
+    </w:p>
+    <w:p>
+      <w:pPr>
+        <w:pStyle w:val="Paragraphedeliste"/>
+        <w:numPr>
+          <w:ilvl w:val="0"/>
+          <w:numId w:val="17"/>
+        </w:numPr>
+        <w:spacing w:after="0"/>
+        <w:jc w:val="both"/>
+        <w:outlineLvl w:val="2"/>
+        <w:rPr>
+          <w:rFonts w:ascii="Times New Roman" w:hAnsi="Times New Roman" w:cs="Times New Roman"/>
+          <w:b/>
+          <w:sz w:val="24"/>
+          <w:szCs w:val="24"/>
+          <w:u w:val="single"/>
+        </w:rPr>
+      </w:pPr>
+      <w:r>
+        <w:rPr>
+          <w:rFonts w:ascii="Times New Roman" w:hAnsi="Times New Roman" w:cs="Times New Roman"/>
+          <w:b/>
+          <w:sz w:val="24"/>
+          <w:szCs w:val="24"/>
+          <w:u w:val="single"/>
+        </w:rPr>
+        <w:t>Qui utilise React</w:t>
+      </w:r>
+    </w:p>
+    <w:p>
+      <w:pPr>
+        <w:spacing w:after="0"/>
+        <w:jc w:val="both"/>
+        <w:rPr>
+          <w:rFonts w:ascii="Times New Roman" w:hAnsi="Times New Roman" w:cs="Times New Roman"/>
+          <w:sz w:val="24"/>
+          <w:szCs w:val="24"/>
+        </w:rPr>
+      </w:pPr>
+    </w:p>
+    <w:p>
+      <w:pPr>
+        <w:spacing w:after="0"/>
+        <w:jc w:val="both"/>
+        <w:rPr>
+          <w:rFonts w:ascii="Times New Roman" w:hAnsi="Times New Roman" w:cs="Times New Roman"/>
+          <w:sz w:val="24"/>
+          <w:szCs w:val="24"/>
+        </w:rPr>
+      </w:pPr>
+    </w:p>
+    <w:p>
+      <w:pPr>
+        <w:spacing w:after="0"/>
+        <w:ind w:firstLine="708"/>
+        <w:jc w:val="both"/>
+        <w:rPr>
+          <w:rFonts w:ascii="Times New Roman" w:hAnsi="Times New Roman" w:cs="Times New Roman"/>
+          <w:sz w:val="24"/>
+          <w:szCs w:val="24"/>
+        </w:rPr>
+      </w:pPr>
+      <w:r>
+        <w:rPr>
+          <w:rFonts w:ascii="Times New Roman" w:hAnsi="Times New Roman" w:cs="Times New Roman"/>
+          <w:sz w:val="24"/>
+          <w:szCs w:val="24"/>
+        </w:rPr>
+        <w:t xml:space="preserve">React a été utilisé par de nombreux ingénieurs </w:t>
+      </w:r>
+      <w:r>
+        <w:rPr>
+          <w:rFonts w:ascii="Times New Roman" w:hAnsi="Times New Roman" w:cs="Times New Roman"/>
+          <w:sz w:val="24"/>
+          <w:szCs w:val="24"/>
+        </w:rPr>
+        <w:t>front-</w:t>
+      </w:r>
+      <w:r>
+        <w:rPr>
+          <w:rFonts w:ascii="Times New Roman" w:hAnsi="Times New Roman" w:cs="Times New Roman"/>
+          <w:sz w:val="24"/>
+          <w:szCs w:val="24"/>
+        </w:rPr>
+        <w:t>end dans des start-ups et des entreprises établies comme Facebook, Netflix, Instagram, Yahoo, Uber, The New York Times, et plus encore.</w:t>
+      </w:r>
+    </w:p>
+    <w:p>
+      <w:pPr>
+        <w:spacing w:after="0"/>
+        <w:jc w:val="both"/>
+        <w:rPr>
+          <w:rFonts w:ascii="Times New Roman" w:hAnsi="Times New Roman" w:cs="Times New Roman"/>
+          <w:sz w:val="24"/>
+          <w:szCs w:val="24"/>
+        </w:rPr>
+      </w:pPr>
+    </w:p>
+    <w:p>
+      <w:pPr>
+        <w:spacing w:after="0"/>
+        <w:ind w:firstLine="708"/>
+        <w:jc w:val="both"/>
+        <w:rPr>
+          <w:rFonts w:ascii="Times New Roman" w:hAnsi="Times New Roman" w:cs="Times New Roman"/>
+          <w:sz w:val="24"/>
+          <w:szCs w:val="24"/>
+        </w:rPr>
+      </w:pPr>
+      <w:r>
+        <w:rPr>
+          <w:rFonts w:ascii="Times New Roman" w:hAnsi="Times New Roman" w:cs="Times New Roman"/>
+          <w:sz w:val="24"/>
+          <w:szCs w:val="24"/>
+        </w:rPr>
+        <w:t>Bien que toutes les entreprises citées ci-dessus n’aient pas construit l’ensemble de leur produit à l’aide de React, certaines de leurs pages ont été construites avec React. Cela s’explique par les hautes performances, la facilité d’utilisation et l’évolutivité de React.</w:t>
+      </w:r>
+    </w:p>
+    <w:p>
+      <w:pPr>
+        <w:spacing w:after="0"/>
+        <w:jc w:val="both"/>
+        <w:rPr>
+          <w:rFonts w:ascii="Times New Roman" w:hAnsi="Times New Roman" w:cs="Times New Roman"/>
+          <w:sz w:val="24"/>
+          <w:szCs w:val="24"/>
+        </w:rPr>
+      </w:pPr>
+    </w:p>
+    <w:p>
+      <w:pPr>
+        <w:spacing w:after="0"/>
+        <w:jc w:val="both"/>
+        <w:rPr>
+          <w:rFonts w:ascii="Times New Roman" w:hAnsi="Times New Roman" w:cs="Times New Roman"/>
+          <w:sz w:val="24"/>
+          <w:szCs w:val="24"/>
+        </w:rPr>
+      </w:pPr>
+    </w:p>
+    <w:p>
+      <w:pPr>
+        <w:pStyle w:val="Paragraphedeliste"/>
+        <w:numPr>
+          <w:ilvl w:val="0"/>
+          <w:numId w:val="17"/>
+        </w:numPr>
+        <w:spacing w:after="0"/>
+        <w:jc w:val="both"/>
+        <w:outlineLvl w:val="2"/>
+        <w:rPr>
+          <w:rFonts w:ascii="Times New Roman" w:hAnsi="Times New Roman" w:cs="Times New Roman"/>
+          <w:b/>
+          <w:sz w:val="24"/>
+          <w:szCs w:val="24"/>
+          <w:u w:val="single"/>
+        </w:rPr>
+      </w:pPr>
+      <w:r>
+        <w:rPr>
+          <w:rFonts w:ascii="Times New Roman" w:hAnsi="Times New Roman" w:cs="Times New Roman"/>
+          <w:b/>
+          <w:sz w:val="24"/>
+          <w:szCs w:val="24"/>
+          <w:u w:val="single"/>
+        </w:rPr>
+        <w:t>Caractéristiques de React</w:t>
+      </w:r>
+    </w:p>
+    <w:p>
+      <w:pPr>
+        <w:spacing w:after="0"/>
+        <w:jc w:val="both"/>
+        <w:rPr>
+          <w:rFonts w:ascii="Times New Roman" w:hAnsi="Times New Roman" w:cs="Times New Roman"/>
+          <w:sz w:val="24"/>
+          <w:szCs w:val="24"/>
+        </w:rPr>
+      </w:pPr>
+    </w:p>
+    <w:p>
+      <w:pPr>
+        <w:spacing w:after="0"/>
+        <w:jc w:val="both"/>
+        <w:rPr>
+          <w:rFonts w:ascii="Times New Roman" w:hAnsi="Times New Roman" w:cs="Times New Roman"/>
+          <w:sz w:val="24"/>
+          <w:szCs w:val="24"/>
+        </w:rPr>
+      </w:pPr>
+    </w:p>
+    <w:p>
+      <w:pPr>
+        <w:spacing w:after="0"/>
+        <w:ind w:firstLine="708"/>
+        <w:jc w:val="both"/>
+        <w:rPr>
+          <w:rFonts w:ascii="Times New Roman" w:hAnsi="Times New Roman" w:cs="Times New Roman"/>
+          <w:sz w:val="24"/>
+          <w:szCs w:val="24"/>
+        </w:rPr>
+      </w:pPr>
+      <w:r>
+        <w:rPr>
+          <w:rFonts w:ascii="Times New Roman" w:hAnsi="Times New Roman" w:cs="Times New Roman"/>
+          <w:sz w:val="24"/>
+          <w:szCs w:val="24"/>
+        </w:rPr>
+        <w:t>React possède une pléthore de fonctionnalités étonnantes qui continuent à en faire une option populaire pour les développeurs.</w:t>
+      </w:r>
+    </w:p>
+    <w:p>
+      <w:pPr>
+        <w:spacing w:after="0"/>
+        <w:jc w:val="both"/>
+        <w:rPr>
+          <w:rFonts w:ascii="Times New Roman" w:hAnsi="Times New Roman" w:cs="Times New Roman"/>
+          <w:sz w:val="24"/>
+          <w:szCs w:val="24"/>
+        </w:rPr>
+      </w:pPr>
+      <w:r>
+        <w:rPr>
+          <w:rFonts w:ascii="Times New Roman" w:hAnsi="Times New Roman" w:cs="Times New Roman"/>
+          <w:sz w:val="24"/>
+          <w:szCs w:val="24"/>
+        </w:rPr>
+        <w:lastRenderedPageBreak/>
+        <w:t>Voici quelques-unes des principales fonctionnalités de React :</w:t>
+      </w:r>
+    </w:p>
+    <w:p>
+      <w:pPr>
+        <w:spacing w:after="0"/>
+        <w:jc w:val="both"/>
+        <w:rPr>
+          <w:rFonts w:ascii="Times New Roman" w:hAnsi="Times New Roman" w:cs="Times New Roman"/>
+          <w:sz w:val="24"/>
+          <w:szCs w:val="24"/>
+        </w:rPr>
+      </w:pPr>
+    </w:p>
+    <w:p>
+      <w:pPr>
+        <w:pStyle w:val="Paragraphedeliste"/>
+        <w:numPr>
+          <w:ilvl w:val="0"/>
+          <w:numId w:val="14"/>
+        </w:numPr>
+        <w:spacing w:after="0"/>
+        <w:jc w:val="both"/>
+        <w:rPr>
+          <w:rFonts w:ascii="Times New Roman" w:hAnsi="Times New Roman" w:cs="Times New Roman"/>
+          <w:sz w:val="24"/>
+          <w:szCs w:val="24"/>
+        </w:rPr>
+      </w:pPr>
+      <w:r>
+        <w:rPr>
+          <w:rFonts w:ascii="Times New Roman" w:hAnsi="Times New Roman" w:cs="Times New Roman"/>
+          <w:sz w:val="24"/>
+          <w:szCs w:val="24"/>
+        </w:rPr>
+        <w:t>JSX : Il s’agit d’une extension syntaxique JavaScript qui étend les fonctionnalités de l’ES6 (ECMAScript 2015). Cela nous permet de combiner la logique et le balisage JavaScript dans un composant.</w:t>
+      </w:r>
+    </w:p>
+    <w:p>
+      <w:pPr>
+        <w:pStyle w:val="Paragraphedeliste"/>
+        <w:spacing w:after="0"/>
+        <w:jc w:val="both"/>
+        <w:rPr>
+          <w:rFonts w:ascii="Times New Roman" w:hAnsi="Times New Roman" w:cs="Times New Roman"/>
+          <w:sz w:val="24"/>
+          <w:szCs w:val="24"/>
+        </w:rPr>
+      </w:pPr>
+    </w:p>
+    <w:p>
+      <w:pPr>
+        <w:pStyle w:val="Paragraphedeliste"/>
+        <w:numPr>
+          <w:ilvl w:val="0"/>
+          <w:numId w:val="14"/>
+        </w:numPr>
+        <w:spacing w:after="0"/>
+        <w:jc w:val="both"/>
+        <w:rPr>
+          <w:rFonts w:ascii="Times New Roman" w:hAnsi="Times New Roman" w:cs="Times New Roman"/>
+          <w:sz w:val="24"/>
+          <w:szCs w:val="24"/>
+        </w:rPr>
+      </w:pPr>
+      <w:r>
+        <w:rPr>
+          <w:rFonts w:ascii="Times New Roman" w:hAnsi="Times New Roman" w:cs="Times New Roman"/>
+          <w:sz w:val="24"/>
+          <w:szCs w:val="24"/>
+        </w:rPr>
+        <w:t>DOM virtuel : Il s’agit d’une copie de l’objet DOM qui met d’abord à jour et rend à nouveau nos pages lorsque des modifications sont apportées ; il compare ensuite l’état actuel avec le DOM original pour le maintenir en phase avec les modifications. Cela permet un rendu plus rapide des pages.</w:t>
+      </w:r>
+    </w:p>
+    <w:p>
+      <w:pPr>
+        <w:spacing w:after="0"/>
+        <w:jc w:val="both"/>
+        <w:rPr>
+          <w:rFonts w:ascii="Times New Roman" w:hAnsi="Times New Roman" w:cs="Times New Roman"/>
+          <w:sz w:val="24"/>
+          <w:szCs w:val="24"/>
+        </w:rPr>
+      </w:pPr>
+    </w:p>
+    <w:p>
+      <w:pPr>
+        <w:pStyle w:val="Paragraphedeliste"/>
+        <w:numPr>
+          <w:ilvl w:val="0"/>
+          <w:numId w:val="14"/>
+        </w:numPr>
+        <w:spacing w:after="0"/>
+        <w:jc w:val="both"/>
+        <w:rPr>
+          <w:rFonts w:ascii="Times New Roman" w:hAnsi="Times New Roman" w:cs="Times New Roman"/>
+          <w:sz w:val="24"/>
+          <w:szCs w:val="24"/>
+        </w:rPr>
+      </w:pPr>
+      <w:r>
+        <w:rPr>
+          <w:rFonts w:ascii="Times New Roman" w:hAnsi="Times New Roman" w:cs="Times New Roman"/>
+          <w:sz w:val="24"/>
+          <w:szCs w:val="24"/>
+        </w:rPr>
+        <w:t xml:space="preserve">Composants : Les applications React sont composées de différents composants réutilisables qui ont leur propre logique et interface utilisateur respective. Cela le rend efficace pour la mise à l’échelle des applications et le maintien de performances élevées, car vous ne dupliquez pas le code aussi souvent que dans d’autres </w:t>
+      </w:r>
+      <w:r>
+        <w:rPr>
+          <w:rFonts w:ascii="Times New Roman" w:hAnsi="Times New Roman" w:cs="Times New Roman"/>
+          <w:sz w:val="24"/>
+          <w:szCs w:val="24"/>
+        </w:rPr>
+        <w:t>Framework</w:t>
+      </w:r>
+      <w:r>
+        <w:rPr>
+          <w:rFonts w:ascii="Times New Roman" w:hAnsi="Times New Roman" w:cs="Times New Roman"/>
+          <w:sz w:val="24"/>
+          <w:szCs w:val="24"/>
+        </w:rPr>
+        <w:t>.</w:t>
+      </w:r>
+    </w:p>
+    <w:p>
+      <w:pPr>
+        <w:pStyle w:val="Paragraphedeliste"/>
+        <w:rPr>
+          <w:rFonts w:ascii="Times New Roman" w:hAnsi="Times New Roman" w:cs="Times New Roman"/>
+          <w:sz w:val="24"/>
+          <w:szCs w:val="24"/>
+        </w:rPr>
+      </w:pPr>
+    </w:p>
+    <w:p>
+      <w:pPr>
+        <w:pStyle w:val="Paragraphedeliste"/>
+        <w:rPr>
+          <w:rFonts w:ascii="Times New Roman" w:hAnsi="Times New Roman" w:cs="Times New Roman"/>
+          <w:sz w:val="24"/>
+          <w:szCs w:val="24"/>
+        </w:rPr>
+      </w:pPr>
+    </w:p>
+    <w:p>
+      <w:pPr>
+        <w:pStyle w:val="Paragraphedeliste"/>
+        <w:numPr>
+          <w:ilvl w:val="0"/>
+          <w:numId w:val="17"/>
+        </w:numPr>
+        <w:spacing w:after="0"/>
+        <w:jc w:val="both"/>
+        <w:outlineLvl w:val="2"/>
+        <w:rPr>
+          <w:rFonts w:ascii="Times New Roman" w:hAnsi="Times New Roman" w:cs="Times New Roman"/>
+          <w:b/>
+          <w:sz w:val="24"/>
+          <w:szCs w:val="24"/>
+          <w:u w:val="single"/>
+        </w:rPr>
+      </w:pPr>
+      <w:r>
+        <w:rPr>
+          <w:rFonts w:ascii="Times New Roman" w:hAnsi="Times New Roman" w:cs="Times New Roman"/>
+          <w:b/>
+          <w:sz w:val="24"/>
+          <w:szCs w:val="24"/>
+          <w:u w:val="single"/>
+        </w:rPr>
+        <w:t>Avantages de l’utilisation de React</w:t>
+      </w:r>
+    </w:p>
+    <w:p>
+      <w:pPr>
+        <w:spacing w:after="0"/>
+        <w:jc w:val="both"/>
+        <w:rPr>
+          <w:rFonts w:ascii="Times New Roman" w:hAnsi="Times New Roman" w:cs="Times New Roman"/>
+          <w:sz w:val="24"/>
+          <w:szCs w:val="24"/>
+        </w:rPr>
+      </w:pPr>
+    </w:p>
+    <w:p>
+      <w:pPr>
+        <w:spacing w:after="0"/>
+        <w:jc w:val="both"/>
+        <w:rPr>
+          <w:rFonts w:ascii="Times New Roman" w:hAnsi="Times New Roman" w:cs="Times New Roman"/>
+          <w:sz w:val="24"/>
+          <w:szCs w:val="24"/>
+        </w:rPr>
+      </w:pPr>
+    </w:p>
+    <w:p>
+      <w:pPr>
+        <w:spacing w:after="0"/>
+        <w:jc w:val="both"/>
+        <w:rPr>
+          <w:rFonts w:ascii="Times New Roman" w:hAnsi="Times New Roman" w:cs="Times New Roman"/>
+          <w:sz w:val="24"/>
+          <w:szCs w:val="24"/>
+        </w:rPr>
+      </w:pPr>
+      <w:r>
+        <w:rPr>
+          <w:rFonts w:ascii="Times New Roman" w:hAnsi="Times New Roman" w:cs="Times New Roman"/>
+          <w:sz w:val="24"/>
+          <w:szCs w:val="24"/>
+        </w:rPr>
+        <w:t>Voici les avantages de l’utilisation de React :</w:t>
+      </w:r>
+    </w:p>
+    <w:p>
+      <w:pPr>
+        <w:spacing w:after="0"/>
+        <w:jc w:val="both"/>
+        <w:rPr>
+          <w:rFonts w:ascii="Times New Roman" w:hAnsi="Times New Roman" w:cs="Times New Roman"/>
+          <w:sz w:val="24"/>
+          <w:szCs w:val="24"/>
+        </w:rPr>
+      </w:pPr>
+    </w:p>
+    <w:p>
+      <w:pPr>
+        <w:pStyle w:val="Paragraphedeliste"/>
+        <w:numPr>
+          <w:ilvl w:val="0"/>
+          <w:numId w:val="18"/>
+        </w:numPr>
+        <w:spacing w:after="0"/>
+        <w:jc w:val="both"/>
+        <w:rPr>
+          <w:rFonts w:ascii="Times New Roman" w:hAnsi="Times New Roman" w:cs="Times New Roman"/>
+          <w:sz w:val="24"/>
+          <w:szCs w:val="24"/>
+        </w:rPr>
+      </w:pPr>
+      <w:r>
+        <w:rPr>
+          <w:rFonts w:ascii="Times New Roman" w:hAnsi="Times New Roman" w:cs="Times New Roman"/>
+          <w:sz w:val="24"/>
+          <w:szCs w:val="24"/>
+        </w:rPr>
+        <w:t>React est facile à apprendre et à comprendre.</w:t>
+      </w:r>
+    </w:p>
+    <w:p>
+      <w:pPr>
+        <w:spacing w:after="0"/>
+        <w:jc w:val="both"/>
+        <w:rPr>
+          <w:rFonts w:ascii="Times New Roman" w:hAnsi="Times New Roman" w:cs="Times New Roman"/>
+          <w:sz w:val="24"/>
+          <w:szCs w:val="24"/>
+        </w:rPr>
+      </w:pPr>
+    </w:p>
+    <w:p>
+      <w:pPr>
+        <w:pStyle w:val="Paragraphedeliste"/>
+        <w:numPr>
+          <w:ilvl w:val="0"/>
+          <w:numId w:val="18"/>
+        </w:numPr>
+        <w:spacing w:after="0"/>
+        <w:jc w:val="both"/>
+        <w:rPr>
+          <w:rFonts w:ascii="Times New Roman" w:hAnsi="Times New Roman" w:cs="Times New Roman"/>
+          <w:sz w:val="24"/>
+          <w:szCs w:val="24"/>
+        </w:rPr>
+      </w:pPr>
+      <w:r>
+        <w:rPr>
+          <w:rFonts w:ascii="Times New Roman" w:hAnsi="Times New Roman" w:cs="Times New Roman"/>
+          <w:sz w:val="24"/>
+          <w:szCs w:val="24"/>
+        </w:rPr>
+        <w:t>React dispose d’une communauté très active où vous pouvez contribuer et obtenir de l’aide si nécessaire.</w:t>
+      </w:r>
+    </w:p>
+    <w:p>
+      <w:pPr>
+        <w:spacing w:after="0"/>
+        <w:jc w:val="both"/>
+        <w:rPr>
+          <w:rFonts w:ascii="Times New Roman" w:hAnsi="Times New Roman" w:cs="Times New Roman"/>
+          <w:sz w:val="24"/>
+          <w:szCs w:val="24"/>
+        </w:rPr>
+      </w:pPr>
+    </w:p>
+    <w:p>
+      <w:pPr>
+        <w:pStyle w:val="Paragraphedeliste"/>
+        <w:numPr>
+          <w:ilvl w:val="0"/>
+          <w:numId w:val="18"/>
+        </w:numPr>
+        <w:spacing w:after="0"/>
+        <w:jc w:val="both"/>
+        <w:rPr>
+          <w:rFonts w:ascii="Times New Roman" w:hAnsi="Times New Roman" w:cs="Times New Roman"/>
+          <w:sz w:val="24"/>
+          <w:szCs w:val="24"/>
+        </w:rPr>
+      </w:pPr>
+      <w:r>
+        <w:rPr>
+          <w:rFonts w:ascii="Times New Roman" w:hAnsi="Times New Roman" w:cs="Times New Roman"/>
+          <w:sz w:val="24"/>
+          <w:szCs w:val="24"/>
+        </w:rPr>
+        <w:t>Il existe de nombreuses opportunités d’emploi pour les développeurs React.</w:t>
+      </w:r>
+    </w:p>
+    <w:p>
+      <w:pPr>
+        <w:spacing w:after="0"/>
+        <w:jc w:val="both"/>
+        <w:rPr>
+          <w:rFonts w:ascii="Times New Roman" w:hAnsi="Times New Roman" w:cs="Times New Roman"/>
+          <w:sz w:val="24"/>
+          <w:szCs w:val="24"/>
+        </w:rPr>
+      </w:pPr>
+    </w:p>
+    <w:p>
+      <w:pPr>
+        <w:pStyle w:val="Paragraphedeliste"/>
+        <w:numPr>
+          <w:ilvl w:val="0"/>
+          <w:numId w:val="18"/>
+        </w:numPr>
+        <w:spacing w:after="0"/>
+        <w:jc w:val="both"/>
+        <w:rPr>
+          <w:rFonts w:ascii="Times New Roman" w:hAnsi="Times New Roman" w:cs="Times New Roman"/>
+          <w:sz w:val="24"/>
+          <w:szCs w:val="24"/>
+        </w:rPr>
+      </w:pPr>
+      <w:r>
+        <w:rPr>
+          <w:rFonts w:ascii="Times New Roman" w:hAnsi="Times New Roman" w:cs="Times New Roman"/>
+          <w:sz w:val="24"/>
+          <w:szCs w:val="24"/>
+        </w:rPr>
+        <w:t>React s’accompagne d’une augmentation des performances des applications.</w:t>
+      </w:r>
+    </w:p>
+    <w:p>
+      <w:pPr>
+        <w:pStyle w:val="Paragraphedeliste"/>
+        <w:rPr>
+          <w:rFonts w:ascii="Times New Roman" w:hAnsi="Times New Roman" w:cs="Times New Roman"/>
+          <w:sz w:val="24"/>
+          <w:szCs w:val="24"/>
+        </w:rPr>
+      </w:pPr>
+    </w:p>
+    <w:p>
+      <w:pPr>
+        <w:spacing w:after="0"/>
+        <w:jc w:val="both"/>
+        <w:rPr>
+          <w:rFonts w:ascii="Times New Roman" w:hAnsi="Times New Roman" w:cs="Times New Roman"/>
+          <w:sz w:val="24"/>
+          <w:szCs w:val="24"/>
+        </w:rPr>
+      </w:pPr>
+    </w:p>
+    <w:p>
+      <w:pPr>
+        <w:pStyle w:val="Paragraphedeliste"/>
+        <w:numPr>
+          <w:ilvl w:val="0"/>
+          <w:numId w:val="17"/>
+        </w:numPr>
+        <w:spacing w:after="0"/>
+        <w:jc w:val="both"/>
+        <w:rPr>
+          <w:rFonts w:ascii="Times New Roman" w:hAnsi="Times New Roman" w:cs="Times New Roman"/>
+          <w:b/>
+          <w:sz w:val="24"/>
+          <w:szCs w:val="24"/>
+          <w:u w:val="single"/>
+        </w:rPr>
+      </w:pPr>
+      <w:r>
+        <w:rPr>
+          <w:rFonts w:ascii="Times New Roman" w:hAnsi="Times New Roman" w:cs="Times New Roman"/>
+          <w:b/>
+          <w:sz w:val="24"/>
+          <w:szCs w:val="24"/>
+          <w:u w:val="single"/>
+        </w:rPr>
+        <w:t>Inconvénients de l’utilisation de React</w:t>
+      </w:r>
+    </w:p>
+    <w:p>
+      <w:pPr>
+        <w:spacing w:after="0"/>
+        <w:jc w:val="both"/>
+        <w:rPr>
+          <w:rFonts w:ascii="Times New Roman" w:hAnsi="Times New Roman" w:cs="Times New Roman"/>
+          <w:b/>
+          <w:sz w:val="24"/>
+          <w:szCs w:val="24"/>
+          <w:u w:val="single"/>
+        </w:rPr>
+      </w:pPr>
+    </w:p>
+    <w:p>
+      <w:pPr>
+        <w:spacing w:after="0"/>
+        <w:jc w:val="both"/>
+        <w:rPr>
+          <w:rFonts w:ascii="Times New Roman" w:hAnsi="Times New Roman" w:cs="Times New Roman"/>
+          <w:b/>
+          <w:sz w:val="24"/>
+          <w:szCs w:val="24"/>
+          <w:u w:val="single"/>
+        </w:rPr>
+      </w:pPr>
+    </w:p>
+    <w:p>
+      <w:pPr>
+        <w:spacing w:after="0"/>
+        <w:jc w:val="both"/>
+        <w:rPr>
+          <w:rFonts w:ascii="Times New Roman" w:hAnsi="Times New Roman" w:cs="Times New Roman"/>
+          <w:sz w:val="24"/>
+          <w:szCs w:val="24"/>
+        </w:rPr>
+      </w:pPr>
+      <w:r>
+        <w:rPr>
+          <w:rFonts w:ascii="Times New Roman" w:hAnsi="Times New Roman" w:cs="Times New Roman"/>
+          <w:sz w:val="24"/>
+          <w:szCs w:val="24"/>
+        </w:rPr>
+        <w:t>Voici les inconvénients de l’utilisation de React :</w:t>
+      </w:r>
+    </w:p>
+    <w:p>
+      <w:pPr>
+        <w:spacing w:after="0"/>
+        <w:jc w:val="both"/>
+        <w:rPr>
+          <w:rFonts w:ascii="Times New Roman" w:hAnsi="Times New Roman" w:cs="Times New Roman"/>
+          <w:sz w:val="24"/>
+          <w:szCs w:val="24"/>
+        </w:rPr>
+      </w:pPr>
+    </w:p>
+    <w:p>
+      <w:pPr>
+        <w:pStyle w:val="Paragraphedeliste"/>
+        <w:numPr>
+          <w:ilvl w:val="0"/>
+          <w:numId w:val="19"/>
+        </w:numPr>
+        <w:spacing w:after="0"/>
+        <w:jc w:val="both"/>
+        <w:rPr>
+          <w:rFonts w:ascii="Times New Roman" w:hAnsi="Times New Roman" w:cs="Times New Roman"/>
+          <w:sz w:val="24"/>
+          <w:szCs w:val="24"/>
+        </w:rPr>
+      </w:pPr>
+      <w:r>
+        <w:rPr>
+          <w:rFonts w:ascii="Times New Roman" w:hAnsi="Times New Roman" w:cs="Times New Roman"/>
+          <w:sz w:val="24"/>
+          <w:szCs w:val="24"/>
+        </w:rPr>
+        <w:t>Les débutants qui n’ont pas une solide compréhension de JavaScript (en particulier ES6) peuvent avoir du mal à comprendre React.</w:t>
+      </w:r>
+    </w:p>
+    <w:p>
+      <w:pPr>
+        <w:spacing w:after="0"/>
+        <w:jc w:val="both"/>
+        <w:rPr>
+          <w:rFonts w:ascii="Times New Roman" w:hAnsi="Times New Roman" w:cs="Times New Roman"/>
+          <w:sz w:val="24"/>
+          <w:szCs w:val="24"/>
+        </w:rPr>
+      </w:pPr>
+    </w:p>
+    <w:p>
+      <w:pPr>
+        <w:pStyle w:val="Paragraphedeliste"/>
+        <w:numPr>
+          <w:ilvl w:val="0"/>
+          <w:numId w:val="19"/>
+        </w:numPr>
+        <w:spacing w:after="0"/>
+        <w:jc w:val="both"/>
+        <w:rPr>
+          <w:rFonts w:ascii="Times New Roman" w:hAnsi="Times New Roman" w:cs="Times New Roman"/>
+          <w:sz w:val="24"/>
+          <w:szCs w:val="24"/>
+        </w:rPr>
+      </w:pPr>
+      <w:r>
+        <w:rPr>
+          <w:rFonts w:ascii="Times New Roman" w:hAnsi="Times New Roman" w:cs="Times New Roman"/>
+          <w:sz w:val="24"/>
+          <w:szCs w:val="24"/>
+        </w:rPr>
+        <w:t>React est dépourvu de certaines fonctionnalités courantes comme la gestion d’un état unique et le routage ; vous devrez installer et apprendre à utiliser des bibliothèques externes pour les obtenir.</w:t>
       </w:r>
     </w:p>
     <w:sectPr>
@@ -16656,6 +17975,92 @@
     </w:lvl>
   </w:abstractNum>
   <w:abstractNum w:abstractNumId="1" w15:restartNumberingAfterBreak="0">
+    <w:nsid w:val="10FD7353"/>
+    <w:multiLevelType w:val="hybridMultilevel"/>
+    <w:tmpl w:val="D450C0D8"/>
+    <w:lvl w:ilvl="0" w:tplc="040C0017">
+      <w:start w:val="1"/>
+      <w:numFmt w:val="lowerLetter"/>
+      <w:lvlText w:val="%1)"/>
+      <w:lvlJc w:val="left"/>
+      <w:pPr>
+        <w:ind w:left="720" w:hanging="360"/>
+      </w:pPr>
+    </w:lvl>
+    <w:lvl w:ilvl="1" w:tplc="040C0019" w:tentative="1">
+      <w:start w:val="1"/>
+      <w:numFmt w:val="lowerLetter"/>
+      <w:lvlText w:val="%2."/>
+      <w:lvlJc w:val="left"/>
+      <w:pPr>
+        <w:ind w:left="1440" w:hanging="360"/>
+      </w:pPr>
+    </w:lvl>
+    <w:lvl w:ilvl="2" w:tplc="040C001B" w:tentative="1">
+      <w:start w:val="1"/>
+      <w:numFmt w:val="lowerRoman"/>
+      <w:lvlText w:val="%3."/>
+      <w:lvlJc w:val="right"/>
+      <w:pPr>
+        <w:ind w:left="2160" w:hanging="180"/>
+      </w:pPr>
+    </w:lvl>
+    <w:lvl w:ilvl="3" w:tplc="040C000F" w:tentative="1">
+      <w:start w:val="1"/>
+      <w:numFmt w:val="decimal"/>
+      <w:lvlText w:val="%4."/>
+      <w:lvlJc w:val="left"/>
+      <w:pPr>
+        <w:ind w:left="2880" w:hanging="360"/>
+      </w:pPr>
+    </w:lvl>
+    <w:lvl w:ilvl="4" w:tplc="040C0019" w:tentative="1">
+      <w:start w:val="1"/>
+      <w:numFmt w:val="lowerLetter"/>
+      <w:lvlText w:val="%5."/>
+      <w:lvlJc w:val="left"/>
+      <w:pPr>
+        <w:ind w:left="3600" w:hanging="360"/>
+      </w:pPr>
+    </w:lvl>
+    <w:lvl w:ilvl="5" w:tplc="040C001B" w:tentative="1">
+      <w:start w:val="1"/>
+      <w:numFmt w:val="lowerRoman"/>
+      <w:lvlText w:val="%6."/>
+      <w:lvlJc w:val="right"/>
+      <w:pPr>
+        <w:ind w:left="4320" w:hanging="180"/>
+      </w:pPr>
+    </w:lvl>
+    <w:lvl w:ilvl="6" w:tplc="040C000F" w:tentative="1">
+      <w:start w:val="1"/>
+      <w:numFmt w:val="decimal"/>
+      <w:lvlText w:val="%7."/>
+      <w:lvlJc w:val="left"/>
+      <w:pPr>
+        <w:ind w:left="5040" w:hanging="360"/>
+      </w:pPr>
+    </w:lvl>
+    <w:lvl w:ilvl="7" w:tplc="040C0019" w:tentative="1">
+      <w:start w:val="1"/>
+      <w:numFmt w:val="lowerLetter"/>
+      <w:lvlText w:val="%8."/>
+      <w:lvlJc w:val="left"/>
+      <w:pPr>
+        <w:ind w:left="5760" w:hanging="360"/>
+      </w:pPr>
+    </w:lvl>
+    <w:lvl w:ilvl="8" w:tplc="040C001B" w:tentative="1">
+      <w:start w:val="1"/>
+      <w:numFmt w:val="lowerRoman"/>
+      <w:lvlText w:val="%9."/>
+      <w:lvlJc w:val="right"/>
+      <w:pPr>
+        <w:ind w:left="6480" w:hanging="180"/>
+      </w:pPr>
+    </w:lvl>
+  </w:abstractNum>
+  <w:abstractNum w:abstractNumId="2" w15:restartNumberingAfterBreak="0">
     <w:nsid w:val="13C93AE1"/>
     <w:multiLevelType w:val="multilevel"/>
     <w:tmpl w:val="11FA19D6"/>
@@ -16768,7 +18173,7 @@
       </w:rPr>
     </w:lvl>
   </w:abstractNum>
-  <w:abstractNum w:abstractNumId="2" w15:restartNumberingAfterBreak="0">
+  <w:abstractNum w:abstractNumId="3" w15:restartNumberingAfterBreak="0">
     <w:nsid w:val="18FD552C"/>
     <w:multiLevelType w:val="hybridMultilevel"/>
     <w:tmpl w:val="9658208A"/>
@@ -16881,7 +18286,7 @@
       </w:rPr>
     </w:lvl>
   </w:abstractNum>
-  <w:abstractNum w:abstractNumId="3" w15:restartNumberingAfterBreak="0">
+  <w:abstractNum w:abstractNumId="4" w15:restartNumberingAfterBreak="0">
     <w:nsid w:val="1A705DD5"/>
     <w:multiLevelType w:val="hybridMultilevel"/>
     <w:tmpl w:val="88B27EFE"/>
@@ -16994,10 +18399,10 @@
       </w:rPr>
     </w:lvl>
   </w:abstractNum>
-  <w:abstractNum w:abstractNumId="4" w15:restartNumberingAfterBreak="0">
+  <w:abstractNum w:abstractNumId="5" w15:restartNumberingAfterBreak="0">
     <w:nsid w:val="1F1E7BA0"/>
     <w:multiLevelType w:val="hybridMultilevel"/>
-    <w:tmpl w:val="082C0282"/>
+    <w:tmpl w:val="AA342BDC"/>
     <w:lvl w:ilvl="0" w:tplc="040C0017">
       <w:start w:val="1"/>
       <w:numFmt w:val="lowerLetter"/>
@@ -17080,7 +18485,7 @@
       </w:pPr>
     </w:lvl>
   </w:abstractNum>
-  <w:abstractNum w:abstractNumId="5" w15:restartNumberingAfterBreak="0">
+  <w:abstractNum w:abstractNumId="6" w15:restartNumberingAfterBreak="0">
     <w:nsid w:val="20257268"/>
     <w:multiLevelType w:val="hybridMultilevel"/>
     <w:tmpl w:val="3042C1DE"/>
@@ -17193,7 +18598,7 @@
       </w:rPr>
     </w:lvl>
   </w:abstractNum>
-  <w:abstractNum w:abstractNumId="6" w15:restartNumberingAfterBreak="0">
+  <w:abstractNum w:abstractNumId="7" w15:restartNumberingAfterBreak="0">
     <w:nsid w:val="243F4E39"/>
     <w:multiLevelType w:val="hybridMultilevel"/>
     <w:tmpl w:val="AEDEFC7C"/>
@@ -17306,7 +18711,120 @@
       </w:rPr>
     </w:lvl>
   </w:abstractNum>
-  <w:abstractNum w:abstractNumId="7" w15:restartNumberingAfterBreak="0">
+  <w:abstractNum w:abstractNumId="8" w15:restartNumberingAfterBreak="0">
+    <w:nsid w:val="2E617BE9"/>
+    <w:multiLevelType w:val="hybridMultilevel"/>
+    <w:tmpl w:val="12905D2C"/>
+    <w:lvl w:ilvl="0" w:tplc="040C0003">
+      <w:start w:val="1"/>
+      <w:numFmt w:val="bullet"/>
+      <w:lvlText w:val="o"/>
+      <w:lvlJc w:val="left"/>
+      <w:pPr>
+        <w:ind w:left="720" w:hanging="360"/>
+      </w:pPr>
+      <w:rPr>
+        <w:rFonts w:ascii="Courier New" w:hAnsi="Courier New" w:cs="Courier New" w:hint="default"/>
+      </w:rPr>
+    </w:lvl>
+    <w:lvl w:ilvl="1" w:tplc="040C0003" w:tentative="1">
+      <w:start w:val="1"/>
+      <w:numFmt w:val="bullet"/>
+      <w:lvlText w:val="o"/>
+      <w:lvlJc w:val="left"/>
+      <w:pPr>
+        <w:ind w:left="1440" w:hanging="360"/>
+      </w:pPr>
+      <w:rPr>
+        <w:rFonts w:ascii="Courier New" w:hAnsi="Courier New" w:cs="Courier New" w:hint="default"/>
+      </w:rPr>
+    </w:lvl>
+    <w:lvl w:ilvl="2" w:tplc="040C0005" w:tentative="1">
+      <w:start w:val="1"/>
+      <w:numFmt w:val="bullet"/>
+      <w:lvlText w:val=""/>
+      <w:lvlJc w:val="left"/>
+      <w:pPr>
+        <w:ind w:left="2160" w:hanging="360"/>
+      </w:pPr>
+      <w:rPr>
+        <w:rFonts w:ascii="Wingdings" w:hAnsi="Wingdings" w:hint="default"/>
+      </w:rPr>
+    </w:lvl>
+    <w:lvl w:ilvl="3" w:tplc="040C0001" w:tentative="1">
+      <w:start w:val="1"/>
+      <w:numFmt w:val="bullet"/>
+      <w:lvlText w:val=""/>
+      <w:lvlJc w:val="left"/>
+      <w:pPr>
+        <w:ind w:left="2880" w:hanging="360"/>
+      </w:pPr>
+      <w:rPr>
+        <w:rFonts w:ascii="Symbol" w:hAnsi="Symbol" w:hint="default"/>
+      </w:rPr>
+    </w:lvl>
+    <w:lvl w:ilvl="4" w:tplc="040C0003" w:tentative="1">
+      <w:start w:val="1"/>
+      <w:numFmt w:val="bullet"/>
+      <w:lvlText w:val="o"/>
+      <w:lvlJc w:val="left"/>
+      <w:pPr>
+        <w:ind w:left="3600" w:hanging="360"/>
+      </w:pPr>
+      <w:rPr>
+        <w:rFonts w:ascii="Courier New" w:hAnsi="Courier New" w:cs="Courier New" w:hint="default"/>
+      </w:rPr>
+    </w:lvl>
+    <w:lvl w:ilvl="5" w:tplc="040C0005" w:tentative="1">
+      <w:start w:val="1"/>
+      <w:numFmt w:val="bullet"/>
+      <w:lvlText w:val=""/>
+      <w:lvlJc w:val="left"/>
+      <w:pPr>
+        <w:ind w:left="4320" w:hanging="360"/>
+      </w:pPr>
+      <w:rPr>
+        <w:rFonts w:ascii="Wingdings" w:hAnsi="Wingdings" w:hint="default"/>
+      </w:rPr>
+    </w:lvl>
+    <w:lvl w:ilvl="6" w:tplc="040C0001" w:tentative="1">
+      <w:start w:val="1"/>
+      <w:numFmt w:val="bullet"/>
+      <w:lvlText w:val=""/>
+      <w:lvlJc w:val="left"/>
+      <w:pPr>
+        <w:ind w:left="5040" w:hanging="360"/>
+      </w:pPr>
+      <w:rPr>
+        <w:rFonts w:ascii="Symbol" w:hAnsi="Symbol" w:hint="default"/>
+      </w:rPr>
+    </w:lvl>
+    <w:lvl w:ilvl="7" w:tplc="040C0003" w:tentative="1">
+      <w:start w:val="1"/>
+      <w:numFmt w:val="bullet"/>
+      <w:lvlText w:val="o"/>
+      <w:lvlJc w:val="left"/>
+      <w:pPr>
+        <w:ind w:left="5760" w:hanging="360"/>
+      </w:pPr>
+      <w:rPr>
+        <w:rFonts w:ascii="Courier New" w:hAnsi="Courier New" w:cs="Courier New" w:hint="default"/>
+      </w:rPr>
+    </w:lvl>
+    <w:lvl w:ilvl="8" w:tplc="040C0005" w:tentative="1">
+      <w:start w:val="1"/>
+      <w:numFmt w:val="bullet"/>
+      <w:lvlText w:val=""/>
+      <w:lvlJc w:val="left"/>
+      <w:pPr>
+        <w:ind w:left="6480" w:hanging="360"/>
+      </w:pPr>
+      <w:rPr>
+        <w:rFonts w:ascii="Wingdings" w:hAnsi="Wingdings" w:hint="default"/>
+      </w:rPr>
+    </w:lvl>
+  </w:abstractNum>
+  <w:abstractNum w:abstractNumId="9" w15:restartNumberingAfterBreak="0">
     <w:nsid w:val="31083114"/>
     <w:multiLevelType w:val="hybridMultilevel"/>
     <w:tmpl w:val="16CAB86A"/>
@@ -17419,7 +18937,7 @@
       </w:rPr>
     </w:lvl>
   </w:abstractNum>
-  <w:abstractNum w:abstractNumId="8" w15:restartNumberingAfterBreak="0">
+  <w:abstractNum w:abstractNumId="10" w15:restartNumberingAfterBreak="0">
     <w:nsid w:val="33EB701C"/>
     <w:multiLevelType w:val="hybridMultilevel"/>
     <w:tmpl w:val="6C8819F4"/>
@@ -17532,7 +19050,7 @@
       </w:rPr>
     </w:lvl>
   </w:abstractNum>
-  <w:abstractNum w:abstractNumId="9" w15:restartNumberingAfterBreak="0">
+  <w:abstractNum w:abstractNumId="11" w15:restartNumberingAfterBreak="0">
     <w:nsid w:val="35955AD4"/>
     <w:multiLevelType w:val="hybridMultilevel"/>
     <w:tmpl w:val="57F6FDA4"/>
@@ -17645,7 +19163,7 @@
       </w:rPr>
     </w:lvl>
   </w:abstractNum>
-  <w:abstractNum w:abstractNumId="10" w15:restartNumberingAfterBreak="0">
+  <w:abstractNum w:abstractNumId="12" w15:restartNumberingAfterBreak="0">
     <w:nsid w:val="42643DCA"/>
     <w:multiLevelType w:val="hybridMultilevel"/>
     <w:tmpl w:val="40DC87FA"/>
@@ -17758,7 +19276,120 @@
       </w:rPr>
     </w:lvl>
   </w:abstractNum>
-  <w:abstractNum w:abstractNumId="11" w15:restartNumberingAfterBreak="0">
+  <w:abstractNum w:abstractNumId="13" w15:restartNumberingAfterBreak="0">
+    <w:nsid w:val="4B4A218C"/>
+    <w:multiLevelType w:val="hybridMultilevel"/>
+    <w:tmpl w:val="BD388068"/>
+    <w:lvl w:ilvl="0" w:tplc="040C0003">
+      <w:start w:val="1"/>
+      <w:numFmt w:val="bullet"/>
+      <w:lvlText w:val="o"/>
+      <w:lvlJc w:val="left"/>
+      <w:pPr>
+        <w:ind w:left="720" w:hanging="360"/>
+      </w:pPr>
+      <w:rPr>
+        <w:rFonts w:ascii="Courier New" w:hAnsi="Courier New" w:cs="Courier New" w:hint="default"/>
+      </w:rPr>
+    </w:lvl>
+    <w:lvl w:ilvl="1" w:tplc="040C0003" w:tentative="1">
+      <w:start w:val="1"/>
+      <w:numFmt w:val="bullet"/>
+      <w:lvlText w:val="o"/>
+      <w:lvlJc w:val="left"/>
+      <w:pPr>
+        <w:ind w:left="1440" w:hanging="360"/>
+      </w:pPr>
+      <w:rPr>
+        <w:rFonts w:ascii="Courier New" w:hAnsi="Courier New" w:cs="Courier New" w:hint="default"/>
+      </w:rPr>
+    </w:lvl>
+    <w:lvl w:ilvl="2" w:tplc="040C0005" w:tentative="1">
+      <w:start w:val="1"/>
+      <w:numFmt w:val="bullet"/>
+      <w:lvlText w:val=""/>
+      <w:lvlJc w:val="left"/>
+      <w:pPr>
+        <w:ind w:left="2160" w:hanging="360"/>
+      </w:pPr>
+      <w:rPr>
+        <w:rFonts w:ascii="Wingdings" w:hAnsi="Wingdings" w:hint="default"/>
+      </w:rPr>
+    </w:lvl>
+    <w:lvl w:ilvl="3" w:tplc="040C0001" w:tentative="1">
+      <w:start w:val="1"/>
+      <w:numFmt w:val="bullet"/>
+      <w:lvlText w:val=""/>
+      <w:lvlJc w:val="left"/>
+      <w:pPr>
+        <w:ind w:left="2880" w:hanging="360"/>
+      </w:pPr>
+      <w:rPr>
+        <w:rFonts w:ascii="Symbol" w:hAnsi="Symbol" w:hint="default"/>
+      </w:rPr>
+    </w:lvl>
+    <w:lvl w:ilvl="4" w:tplc="040C0003" w:tentative="1">
+      <w:start w:val="1"/>
+      <w:numFmt w:val="bullet"/>
+      <w:lvlText w:val="o"/>
+      <w:lvlJc w:val="left"/>
+      <w:pPr>
+        <w:ind w:left="3600" w:hanging="360"/>
+      </w:pPr>
+      <w:rPr>
+        <w:rFonts w:ascii="Courier New" w:hAnsi="Courier New" w:cs="Courier New" w:hint="default"/>
+      </w:rPr>
+    </w:lvl>
+    <w:lvl w:ilvl="5" w:tplc="040C0005" w:tentative="1">
+      <w:start w:val="1"/>
+      <w:numFmt w:val="bullet"/>
+      <w:lvlText w:val=""/>
+      <w:lvlJc w:val="left"/>
+      <w:pPr>
+        <w:ind w:left="4320" w:hanging="360"/>
+      </w:pPr>
+      <w:rPr>
+        <w:rFonts w:ascii="Wingdings" w:hAnsi="Wingdings" w:hint="default"/>
+      </w:rPr>
+    </w:lvl>
+    <w:lvl w:ilvl="6" w:tplc="040C0001" w:tentative="1">
+      <w:start w:val="1"/>
+      <w:numFmt w:val="bullet"/>
+      <w:lvlText w:val=""/>
+      <w:lvlJc w:val="left"/>
+      <w:pPr>
+        <w:ind w:left="5040" w:hanging="360"/>
+      </w:pPr>
+      <w:rPr>
+        <w:rFonts w:ascii="Symbol" w:hAnsi="Symbol" w:hint="default"/>
+      </w:rPr>
+    </w:lvl>
+    <w:lvl w:ilvl="7" w:tplc="040C0003" w:tentative="1">
+      <w:start w:val="1"/>
+      <w:numFmt w:val="bullet"/>
+      <w:lvlText w:val="o"/>
+      <w:lvlJc w:val="left"/>
+      <w:pPr>
+        <w:ind w:left="5760" w:hanging="360"/>
+      </w:pPr>
+      <w:rPr>
+        <w:rFonts w:ascii="Courier New" w:hAnsi="Courier New" w:cs="Courier New" w:hint="default"/>
+      </w:rPr>
+    </w:lvl>
+    <w:lvl w:ilvl="8" w:tplc="040C0005" w:tentative="1">
+      <w:start w:val="1"/>
+      <w:numFmt w:val="bullet"/>
+      <w:lvlText w:val=""/>
+      <w:lvlJc w:val="left"/>
+      <w:pPr>
+        <w:ind w:left="6480" w:hanging="360"/>
+      </w:pPr>
+      <w:rPr>
+        <w:rFonts w:ascii="Wingdings" w:hAnsi="Wingdings" w:hint="default"/>
+      </w:rPr>
+    </w:lvl>
+  </w:abstractNum>
+  <w:abstractNum w:abstractNumId="14" w15:restartNumberingAfterBreak="0">
     <w:nsid w:val="4D1D0A30"/>
     <w:multiLevelType w:val="hybridMultilevel"/>
     <w:tmpl w:val="5A44591C"/>
@@ -17844,7 +19475,7 @@
       </w:pPr>
     </w:lvl>
   </w:abstractNum>
-  <w:abstractNum w:abstractNumId="12" w15:restartNumberingAfterBreak="0">
+  <w:abstractNum w:abstractNumId="15" w15:restartNumberingAfterBreak="0">
     <w:nsid w:val="566531BB"/>
     <w:multiLevelType w:val="hybridMultilevel"/>
     <w:tmpl w:val="0D165050"/>
@@ -17957,7 +19588,7 @@
       </w:rPr>
     </w:lvl>
   </w:abstractNum>
-  <w:abstractNum w:abstractNumId="13" w15:restartNumberingAfterBreak="0">
+  <w:abstractNum w:abstractNumId="16" w15:restartNumberingAfterBreak="0">
     <w:nsid w:val="5F5E5B9B"/>
     <w:multiLevelType w:val="hybridMultilevel"/>
     <w:tmpl w:val="8B864020"/>
@@ -18070,10 +19701,10 @@
       </w:rPr>
     </w:lvl>
   </w:abstractNum>
-  <w:abstractNum w:abstractNumId="14" w15:restartNumberingAfterBreak="0">
+  <w:abstractNum w:abstractNumId="17" w15:restartNumberingAfterBreak="0">
     <w:nsid w:val="6E8C4119"/>
     <w:multiLevelType w:val="hybridMultilevel"/>
-    <w:tmpl w:val="4C1E756E"/>
+    <w:tmpl w:val="A2D0753E"/>
     <w:lvl w:ilvl="0" w:tplc="040C0001">
       <w:start w:val="1"/>
       <w:numFmt w:val="bullet"/>
@@ -18183,7 +19814,7 @@
       </w:rPr>
     </w:lvl>
   </w:abstractNum>
-  <w:abstractNum w:abstractNumId="15" w15:restartNumberingAfterBreak="0">
+  <w:abstractNum w:abstractNumId="18" w15:restartNumberingAfterBreak="0">
     <w:nsid w:val="7CC445E4"/>
     <w:multiLevelType w:val="hybridMultilevel"/>
     <w:tmpl w:val="F7DE82F2"/>
@@ -18270,52 +19901,61 @@
     </w:lvl>
   </w:abstractNum>
   <w:num w:numId="1">
-    <w:abstractNumId w:val="3"/>
+    <w:abstractNumId w:val="4"/>
   </w:num>
   <w:num w:numId="2">
-    <w:abstractNumId w:val="1"/>
+    <w:abstractNumId w:val="2"/>
   </w:num>
   <w:num w:numId="3">
     <w:abstractNumId w:val="0"/>
   </w:num>
   <w:num w:numId="4">
-    <w:abstractNumId w:val="2"/>
+    <w:abstractNumId w:val="3"/>
   </w:num>
   <w:num w:numId="5">
+    <w:abstractNumId w:val="15"/>
+  </w:num>
+  <w:num w:numId="6">
+    <w:abstractNumId w:val="18"/>
+  </w:num>
+  <w:num w:numId="7">
+    <w:abstractNumId w:val="14"/>
+  </w:num>
+  <w:num w:numId="8">
+    <w:abstractNumId w:val="6"/>
+  </w:num>
+  <w:num w:numId="9">
     <w:abstractNumId w:val="12"/>
   </w:num>
-  <w:num w:numId="6">
-    <w:abstractNumId w:val="15"/>
+  <w:num w:numId="10">
+    <w:abstractNumId w:val="10"/>
   </w:num>
-  <w:num w:numId="7">
+  <w:num w:numId="11">
+    <w:abstractNumId w:val="9"/>
+  </w:num>
+  <w:num w:numId="12">
+    <w:abstractNumId w:val="7"/>
+  </w:num>
+  <w:num w:numId="13">
     <w:abstractNumId w:val="11"/>
   </w:num>
-  <w:num w:numId="8">
+  <w:num w:numId="14">
+    <w:abstractNumId w:val="17"/>
+  </w:num>
+  <w:num w:numId="15">
     <w:abstractNumId w:val="5"/>
   </w:num>
-  <w:num w:numId="9">
-    <w:abstractNumId w:val="10"/>
+  <w:num w:numId="16">
+    <w:abstractNumId w:val="16"/>
   </w:num>
-  <w:num w:numId="10">
+  <w:num w:numId="17">
+    <w:abstractNumId w:val="1"/>
+  </w:num>
+  <w:num w:numId="18">
+    <w:abstractNumId w:val="13"/>
+  </w:num>
+  <w:num w:numId="19">
     <w:abstractNumId w:val="8"/>
-  </w:num>
-  <w:num w:numId="11">
-    <w:abstractNumId w:val="7"/>
-  </w:num>
-  <w:num w:numId="12">
-    <w:abstractNumId w:val="6"/>
-  </w:num>
-  <w:num w:numId="13">
-    <w:abstractNumId w:val="9"/>
-  </w:num>
-  <w:num w:numId="14">
-    <w:abstractNumId w:val="14"/>
-  </w:num>
-  <w:num w:numId="15">
-    <w:abstractNumId w:val="4"/>
-  </w:num>
-  <w:num w:numId="16">
-    <w:abstractNumId w:val="13"/>
   </w:num>
 </w:numbering>
 </file>
@@ -19790,7 +21430,7 @@
 </file>
 
 <file path=customXml/itemProps1.xml><?xml version="1.0" encoding="utf-8"?>
-<ds:datastoreItem xmlns:ds="http://schemas.openxmlformats.org/officeDocument/2006/customXml" ds:itemID="{B7BC4E49-7196-40B4-8AD7-FCACBC9844DC}">
+<ds:datastoreItem xmlns:ds="http://schemas.openxmlformats.org/officeDocument/2006/customXml" ds:itemID="{1A38DD76-14C1-48DE-9778-21278CF5335D}">
   <ds:schemaRefs>
     <ds:schemaRef ds:uri="http://schemas.openxmlformats.org/officeDocument/2006/bibliography"/>
   </ds:schemaRefs>

</xml_diff>